<commit_message>
add About tab to dashboard; clarify instructions
</commit_message>
<xml_diff>
--- a/CampaignManagement/Resources/Instructions/Visualize Results.docx
+++ b/CampaignManagement/Resources/Instructions/Visualize Results.docx
@@ -652,7 +652,27 @@
           <w:iCs/>
           <w:color w:val="2E74B5" w:themeColor="accent1" w:themeShade="BF"/>
         </w:rPr>
-        <w:t xml:space="preserve">Navigate to master </w:t>
+        <w:t xml:space="preserve">Navigate to </w:t>
+      </w:r>
+      <w:r>
+        <w:rPr>
+          <w:rFonts w:ascii="Calibri" w:eastAsia="Calibri" w:hAnsi="Calibri" w:cs="Calibri"/>
+          <w:i/>
+          <w:iCs/>
+          <w:color w:val="2E74B5" w:themeColor="accent1" w:themeShade="BF"/>
+        </w:rPr>
+        <w:t>CampaignManagement</w:t>
+      </w:r>
+      <w:bookmarkStart w:id="0" w:name="_GoBack"/>
+      <w:bookmarkEnd w:id="0"/>
+      <w:r>
+        <w:rPr>
+          <w:rFonts w:ascii="Calibri" w:eastAsia="Calibri" w:hAnsi="Calibri" w:cs="Calibri"/>
+          <w:i/>
+          <w:iCs/>
+          <w:color w:val="2E74B5" w:themeColor="accent1" w:themeShade="BF"/>
+        </w:rPr>
+        <w:t xml:space="preserve"> </w:t>
       </w:r>
       <w:proofErr w:type="gramStart"/>
       <w:r>
@@ -1688,8 +1708,6 @@
           <w:t>p.docx</w:t>
         </w:r>
       </w:hyperlink>
-      <w:bookmarkStart w:id="0" w:name="_GoBack"/>
-      <w:bookmarkEnd w:id="0"/>
       <w:r>
         <w:rPr>
           <w:rFonts w:ascii="Calibri" w:eastAsia="Calibri" w:hAnsi="Calibri" w:cs="Calibri"/>

</xml_diff>